<commit_message>
Update Risk and Configuration
Update Revision
</commit_message>
<xml_diff>
--- a/Document/Report/Hàng Tuần/Risk Management Plan.docx
+++ b/Document/Report/Hàng Tuần/Risk Management Plan.docx
@@ -6597,8 +6597,6 @@
       <w:r>
         <w:br w:type="page"/>
       </w:r>
-      <w:bookmarkStart w:id="0" w:name="_GoBack"/>
-      <w:bookmarkEnd w:id="0"/>
     </w:p>
     <w:p>
       <w:pPr>
@@ -6610,7 +6608,7 @@
           <w:szCs w:val="22"/>
         </w:rPr>
       </w:pPr>
-      <w:bookmarkStart w:id="1" w:name="_Toc431397714"/>
+      <w:bookmarkStart w:id="0" w:name="_Toc431397714"/>
       <w:r>
         <w:rPr>
           <w:rFonts w:asciiTheme="minorHAnsi" w:hAnsiTheme="minorHAnsi" w:cstheme="minorHAnsi"/>
@@ -6621,7 +6619,7 @@
         <w:lastRenderedPageBreak/>
         <w:t>Thông tin nhóm</w:t>
       </w:r>
-      <w:bookmarkEnd w:id="1"/>
+      <w:bookmarkEnd w:id="0"/>
     </w:p>
     <w:tbl>
       <w:tblPr>
@@ -7545,7 +7543,7 @@
           <w:b/>
         </w:rPr>
       </w:pPr>
-      <w:bookmarkStart w:id="2" w:name="_Toc431397715"/>
+      <w:bookmarkStart w:id="1" w:name="_Toc431397715"/>
       <w:r>
         <w:rPr>
           <w:b/>
@@ -7553,7 +7551,7 @@
         <w:lastRenderedPageBreak/>
         <w:t>Lịch sử</w:t>
       </w:r>
-      <w:bookmarkEnd w:id="2"/>
+      <w:bookmarkEnd w:id="1"/>
     </w:p>
     <w:tbl>
       <w:tblPr>
@@ -7656,6 +7654,11 @@
             <w:pPr>
               <w:cnfStyle w:val="000000000000" w:firstRow="0" w:lastRow="0" w:firstColumn="0" w:lastColumn="0" w:oddVBand="0" w:evenVBand="0" w:oddHBand="0" w:evenHBand="0" w:firstRowFirstColumn="0" w:firstRowLastColumn="0" w:lastRowFirstColumn="0" w:lastRowLastColumn="0"/>
             </w:pPr>
+            <w:r>
+              <w:t>Phiên bản quản lí rủi ro đầu tiên</w:t>
+            </w:r>
+            <w:bookmarkStart w:id="2" w:name="_GoBack"/>
+            <w:bookmarkEnd w:id="2"/>
           </w:p>
         </w:tc>
         <w:tc>
@@ -7666,6 +7669,9 @@
             <w:pPr>
               <w:cnfStyle w:val="000000000000" w:firstRow="0" w:lastRow="0" w:firstColumn="0" w:lastColumn="0" w:oddVBand="0" w:evenVBand="0" w:oddHBand="0" w:evenHBand="0" w:firstRowFirstColumn="0" w:firstRowLastColumn="0" w:lastRowFirstColumn="0" w:lastRowLastColumn="0"/>
             </w:pPr>
+            <w:r>
+              <w:t>Version 1.0</w:t>
+            </w:r>
           </w:p>
         </w:tc>
         <w:tc>
@@ -7676,6 +7682,9 @@
             <w:pPr>
               <w:cnfStyle w:val="000000000000" w:firstRow="0" w:lastRow="0" w:firstColumn="0" w:lastColumn="0" w:oddVBand="0" w:evenVBand="0" w:oddHBand="0" w:evenHBand="0" w:firstRowFirstColumn="0" w:firstRowLastColumn="0" w:lastRowFirstColumn="0" w:lastRowLastColumn="0"/>
             </w:pPr>
+            <w:r>
+              <w:t>29/9/2015</w:t>
+            </w:r>
           </w:p>
         </w:tc>
         <w:tc>
@@ -7686,6 +7695,9 @@
             <w:pPr>
               <w:cnfStyle w:val="000000000000" w:firstRow="0" w:lastRow="0" w:firstColumn="0" w:lastColumn="0" w:oddVBand="0" w:evenVBand="0" w:oddHBand="0" w:evenHBand="0" w:firstRowFirstColumn="0" w:firstRowLastColumn="0" w:lastRowFirstColumn="0" w:lastRowLastColumn="0"/>
             </w:pPr>
+            <w:r>
+              <w:t>Trần Tiến Độ</w:t>
+            </w:r>
           </w:p>
         </w:tc>
       </w:tr>
@@ -13750,7 +13762,7 @@
   <a:extraClrSchemeLst/>
   <a:extLst>
     <a:ext uri="{05A4C25C-085E-4340-85A3-A5531E510DB2}">
-      <thm15:themeFamily xmlns="" xmlns:thm15="http://schemas.microsoft.com/office/thememl/2012/main" name="Office Theme" id="{62F939B6-93AF-4DB8-9C6B-D6C7DFDC589F}" vid="{4A3C46E8-61CC-4603-A589-7422A47A8E4A}"/>
+      <thm15:themeFamily xmlns:thm15="http://schemas.microsoft.com/office/thememl/2012/main" xmlns="" name="Office Theme" id="{62F939B6-93AF-4DB8-9C6B-D6C7DFDC589F}" vid="{4A3C46E8-61CC-4603-A589-7422A47A8E4A}"/>
     </a:ext>
   </a:extLst>
 </a:theme>
@@ -13761,7 +13773,7 @@
 </file>
 
 <file path=customXml/itemProps1.xml><?xml version="1.0" encoding="utf-8"?>
-<ds:datastoreItem xmlns:ds="http://schemas.openxmlformats.org/officeDocument/2006/customXml" ds:itemID="{9432AA4C-9CD8-49A1-AE33-C7731DA4C257}">
+<ds:datastoreItem xmlns:ds="http://schemas.openxmlformats.org/officeDocument/2006/customXml" ds:itemID="{9631FEEB-89AE-4FB8-9260-681611834901}">
   <ds:schemaRefs>
     <ds:schemaRef ds:uri="http://schemas.openxmlformats.org/officeDocument/2006/bibliography"/>
   </ds:schemaRefs>

</xml_diff>